<commit_message>
updated timer 2 docu
</commit_message>
<xml_diff>
--- a/timer2documentation.docx
+++ b/timer2documentation.docx
@@ -3,378 +3,1043 @@
 <w:document xmlns:wpc="http://schemas.microsoft.com/office/word/2010/wordprocessingCanvas" xmlns:cx="http://schemas.microsoft.com/office/drawing/2014/chartex" xmlns:cx1="http://schemas.microsoft.com/office/drawing/2015/9/8/chartex" xmlns:cx2="http://schemas.microsoft.com/office/drawing/2015/10/21/chartex" xmlns:mc="http://schemas.openxmlformats.org/markup-compatibility/2006" xmlns:o="urn:schemas-microsoft-com:office:office" xmlns:r="http://schemas.openxmlformats.org/officeDocument/2006/relationships" xmlns:m="http://schemas.openxmlformats.org/officeDocument/2006/math" xmlns:v="urn:schemas-microsoft-com:vml" xmlns:wp14="http://schemas.microsoft.com/office/word/2010/wordprocessingDrawing" xmlns:wp="http://schemas.openxmlformats.org/drawingml/2006/wordprocessingDrawing" xmlns:w10="urn:schemas-microsoft-com:office:word" xmlns:w="http://schemas.openxmlformats.org/wordprocessingml/2006/main" xmlns:w14="http://schemas.microsoft.com/office/word/2010/wordml" xmlns:w15="http://schemas.microsoft.com/office/word/2012/wordml" xmlns:w16se="http://schemas.microsoft.com/office/word/2015/wordml/symex" xmlns:wpg="http://schemas.microsoft.com/office/word/2010/wordprocessingGroup" xmlns:wpi="http://schemas.microsoft.com/office/word/2010/wordprocessingInk" xmlns:wne="http://schemas.microsoft.com/office/word/2006/wordml" xmlns:wps="http://schemas.microsoft.com/office/word/2010/wordprocessingShape" mc:Ignorable="w14 w15 w16se wp14">
   <w:body>
     <w:p>
-      <w:r>
+      <w:pPr>
+        <w:spacing w:line="360" w:lineRule="auto"/>
+        <w:rPr>
+          <w:rFonts w:ascii="Times New Roman" w:hAnsi="Times New Roman" w:cs="Times New Roman"/>
+          <w:sz w:val="24"/>
+          <w:szCs w:val="24"/>
+        </w:rPr>
+      </w:pPr>
+      <w:r>
+        <w:rPr>
+          <w:rFonts w:ascii="Times New Roman" w:hAnsi="Times New Roman" w:cs="Times New Roman"/>
+          <w:sz w:val="24"/>
+          <w:szCs w:val="24"/>
+        </w:rPr>
         <w:t>Timer 2 handles two of the advanced features, namely the Finish Sounds and Key Sounds. When the microwave is finished, it will beep 3 times, of length 1 second each. It will also beep for 250ms when a key press is registered.</w:t>
       </w:r>
     </w:p>
     <w:p>
       <w:pPr>
-        <w:rPr>
-          <w:b/>
-        </w:rPr>
-      </w:pPr>
-      <w:r>
-        <w:rPr>
-          <w:b/>
-        </w:rPr>
+        <w:pStyle w:val="Heading2"/>
+      </w:pPr>
+      <w:r>
         <w:t>Finish Sounds</w:t>
       </w:r>
     </w:p>
     <w:p>
-      <w:r>
-        <w:t xml:space="preserve">The implementation of finish sounds </w:t>
-      </w:r>
+      <w:pPr>
+        <w:spacing w:line="360" w:lineRule="auto"/>
+        <w:rPr>
+          <w:rFonts w:ascii="Times New Roman" w:hAnsi="Times New Roman" w:cs="Times New Roman"/>
+          <w:sz w:val="24"/>
+          <w:szCs w:val="24"/>
+        </w:rPr>
+      </w:pPr>
+      <w:r>
+        <w:rPr>
+          <w:rFonts w:ascii="Times New Roman" w:hAnsi="Times New Roman" w:cs="Times New Roman"/>
+          <w:sz w:val="24"/>
+          <w:szCs w:val="24"/>
+        </w:rPr>
+        <w:t>The implementation of finish sounds require</w:t>
+      </w:r>
+      <w:r>
+        <w:rPr>
+          <w:rFonts w:ascii="Times New Roman" w:hAnsi="Times New Roman" w:cs="Times New Roman"/>
+          <w:sz w:val="24"/>
+          <w:szCs w:val="24"/>
+        </w:rPr>
+        <w:t>s</w:t>
+      </w:r>
+      <w:r>
+        <w:rPr>
+          <w:rFonts w:ascii="Times New Roman" w:hAnsi="Times New Roman" w:cs="Times New Roman"/>
+          <w:sz w:val="24"/>
+          <w:szCs w:val="24"/>
+        </w:rPr>
+        <w:t xml:space="preserve"> the use of four variables. </w:t>
+      </w:r>
+      <w:proofErr w:type="spellStart"/>
+      <w:r>
+        <w:rPr>
+          <w:rStyle w:val="Style1Char"/>
+        </w:rPr>
+        <w:t>playFinishSound</w:t>
+      </w:r>
+      <w:proofErr w:type="spellEnd"/>
+      <w:r>
+        <w:rPr>
+          <w:rFonts w:ascii="Times New Roman" w:hAnsi="Times New Roman" w:cs="Times New Roman"/>
+          <w:sz w:val="24"/>
+          <w:szCs w:val="24"/>
+        </w:rPr>
+        <w:t xml:space="preserve"> specifies whether the finish sound should actually be playing or not. It will be playing if the program entered finished mode from running mode, and it will stop playing if the program entered entry mode when the open door button was pushed or when the hash key was pressed.</w:t>
+      </w:r>
+      <w:r>
+        <w:rPr>
+          <w:rFonts w:ascii="Times New Roman" w:hAnsi="Times New Roman" w:cs="Times New Roman"/>
+          <w:sz w:val="24"/>
+          <w:szCs w:val="24"/>
+        </w:rPr>
+        <w:t xml:space="preserve"> The variable </w:t>
+      </w:r>
+      <w:proofErr w:type="spellStart"/>
+      <w:r>
+        <w:rPr>
+          <w:rStyle w:val="Style1Char"/>
+        </w:rPr>
+        <w:t>finishSoundCounter</w:t>
+      </w:r>
+      <w:proofErr w:type="spellEnd"/>
+      <w:r>
+        <w:rPr>
+          <w:rFonts w:ascii="Times New Roman" w:hAnsi="Times New Roman" w:cs="Times New Roman"/>
+          <w:sz w:val="24"/>
+          <w:szCs w:val="24"/>
+        </w:rPr>
+        <w:t xml:space="preserve"> records the number of counts that has passed, and counts up to a second. When a second has passed, the </w:t>
+      </w:r>
+      <w:proofErr w:type="spellStart"/>
+      <w:r>
+        <w:rPr>
+          <w:rStyle w:val="Style1Char"/>
+        </w:rPr>
+        <w:t>nFinishSounds</w:t>
+      </w:r>
+      <w:proofErr w:type="spellEnd"/>
+      <w:r>
+        <w:rPr>
+          <w:rFonts w:ascii="Times New Roman" w:hAnsi="Times New Roman" w:cs="Times New Roman"/>
+          <w:sz w:val="24"/>
+          <w:szCs w:val="24"/>
+        </w:rPr>
+        <w:t xml:space="preserve"> variable will increase by 1 and the </w:t>
+      </w:r>
+      <w:proofErr w:type="spellStart"/>
+      <w:r>
+        <w:rPr>
+          <w:rStyle w:val="Style1Char"/>
+        </w:rPr>
+        <w:t>finishSoundIsOn</w:t>
+      </w:r>
+      <w:proofErr w:type="spellEnd"/>
+      <w:r>
+        <w:rPr>
+          <w:rFonts w:ascii="Times New Roman" w:hAnsi="Times New Roman" w:cs="Times New Roman"/>
+          <w:sz w:val="24"/>
+          <w:szCs w:val="24"/>
+        </w:rPr>
+        <w:t xml:space="preserve"> variable will toggle. The variable </w:t>
+      </w:r>
+      <w:proofErr w:type="spellStart"/>
+      <w:r>
+        <w:rPr>
+          <w:rStyle w:val="Style1Char"/>
+        </w:rPr>
+        <w:t>nFinishSounds</w:t>
+      </w:r>
+      <w:proofErr w:type="spellEnd"/>
+      <w:r>
+        <w:rPr>
+          <w:rFonts w:ascii="Times New Roman" w:hAnsi="Times New Roman" w:cs="Times New Roman"/>
+          <w:sz w:val="24"/>
+          <w:szCs w:val="24"/>
+        </w:rPr>
+        <w:t xml:space="preserve"> records the number of </w:t>
+      </w:r>
+      <w:r>
+        <w:rPr>
+          <w:rFonts w:ascii="Times New Roman" w:hAnsi="Times New Roman" w:cs="Times New Roman"/>
+          <w:sz w:val="24"/>
+          <w:szCs w:val="24"/>
+        </w:rPr>
+        <w:t xml:space="preserve">times that a second has passed. When this variable reaches 6, </w:t>
+      </w:r>
+      <w:proofErr w:type="spellStart"/>
+      <w:r>
+        <w:rPr>
+          <w:rStyle w:val="Style1Char"/>
+        </w:rPr>
+        <w:t>playFinishSound</w:t>
+      </w:r>
+      <w:proofErr w:type="spellEnd"/>
+      <w:r>
+        <w:rPr>
+          <w:rFonts w:ascii="Times New Roman" w:hAnsi="Times New Roman" w:cs="Times New Roman"/>
+          <w:sz w:val="24"/>
+          <w:szCs w:val="24"/>
+        </w:rPr>
+        <w:t xml:space="preserve"> is turned off. The variable </w:t>
+      </w:r>
+      <w:proofErr w:type="spellStart"/>
+      <w:r>
+        <w:rPr>
+          <w:rStyle w:val="Style1Char"/>
+        </w:rPr>
+        <w:t>finishSoundIsOn</w:t>
+      </w:r>
+      <w:proofErr w:type="spellEnd"/>
+      <w:r>
+        <w:rPr>
+          <w:rFonts w:ascii="Times New Roman" w:hAnsi="Times New Roman" w:cs="Times New Roman"/>
+          <w:sz w:val="24"/>
+          <w:szCs w:val="24"/>
+        </w:rPr>
+        <w:t xml:space="preserve"> will specify if the sound is to be currently outputted or not.</w:t>
+      </w:r>
+    </w:p>
+    <w:p>
+      <w:pPr>
+        <w:pStyle w:val="NoSpacing"/>
+        <w:rPr>
+          <w:rFonts w:ascii="Courier New" w:hAnsi="Courier New" w:cs="Courier New"/>
+          <w:sz w:val="24"/>
+          <w:szCs w:val="24"/>
+        </w:rPr>
+      </w:pPr>
+      <w:proofErr w:type="spellStart"/>
+      <w:r>
+        <w:rPr>
+          <w:rStyle w:val="Style1Char"/>
+        </w:rPr>
+        <w:t>playFinishSound</w:t>
+      </w:r>
+      <w:proofErr w:type="spellEnd"/>
       <w:proofErr w:type="gramStart"/>
       <w:r>
-        <w:t>require</w:t>
+        <w:rPr>
+          <w:rFonts w:ascii="Courier New" w:hAnsi="Courier New" w:cs="Courier New"/>
+          <w:sz w:val="24"/>
+          <w:szCs w:val="24"/>
+        </w:rPr>
+        <w:t>: .byte</w:t>
       </w:r>
       <w:proofErr w:type="gramEnd"/>
       <w:r>
-        <w:t xml:space="preserve"> the use of four variables. </w:t>
-      </w:r>
-      <w:proofErr w:type="spellStart"/>
-      <w:r>
+        <w:rPr>
+          <w:rFonts w:ascii="Courier New" w:hAnsi="Courier New" w:cs="Courier New"/>
+          <w:sz w:val="24"/>
+          <w:szCs w:val="24"/>
+        </w:rPr>
+        <w:t xml:space="preserve"> 1</w:t>
+      </w:r>
+    </w:p>
+    <w:p>
+      <w:pPr>
+        <w:pStyle w:val="NoSpacing"/>
+        <w:rPr>
+          <w:rFonts w:ascii="Courier New" w:hAnsi="Courier New" w:cs="Courier New"/>
+          <w:sz w:val="24"/>
+          <w:szCs w:val="24"/>
+        </w:rPr>
+      </w:pPr>
+      <w:proofErr w:type="spellStart"/>
+      <w:r>
+        <w:rPr>
+          <w:rStyle w:val="Style1Char"/>
+        </w:rPr>
+        <w:t>finishSoundCounter</w:t>
+      </w:r>
+      <w:proofErr w:type="spellEnd"/>
+      <w:proofErr w:type="gramStart"/>
+      <w:r>
+        <w:rPr>
+          <w:rFonts w:ascii="Courier New" w:hAnsi="Courier New" w:cs="Courier New"/>
+          <w:sz w:val="24"/>
+          <w:szCs w:val="24"/>
+        </w:rPr>
+        <w:t>: .byte</w:t>
+      </w:r>
+      <w:proofErr w:type="gramEnd"/>
+      <w:r>
+        <w:rPr>
+          <w:rFonts w:ascii="Courier New" w:hAnsi="Courier New" w:cs="Courier New"/>
+          <w:sz w:val="24"/>
+          <w:szCs w:val="24"/>
+        </w:rPr>
+        <w:t xml:space="preserve"> 1</w:t>
+      </w:r>
+    </w:p>
+    <w:p>
+      <w:pPr>
+        <w:pStyle w:val="NoSpacing"/>
+        <w:rPr>
+          <w:rFonts w:ascii="Courier New" w:hAnsi="Courier New" w:cs="Courier New"/>
+          <w:sz w:val="24"/>
+          <w:szCs w:val="24"/>
+        </w:rPr>
+      </w:pPr>
+      <w:proofErr w:type="spellStart"/>
+      <w:r>
+        <w:rPr>
+          <w:rStyle w:val="Style1Char"/>
+        </w:rPr>
+        <w:t>nFinishSounds</w:t>
+      </w:r>
+      <w:proofErr w:type="spellEnd"/>
+      <w:proofErr w:type="gramStart"/>
+      <w:r>
+        <w:rPr>
+          <w:rFonts w:ascii="Courier New" w:hAnsi="Courier New" w:cs="Courier New"/>
+          <w:sz w:val="24"/>
+          <w:szCs w:val="24"/>
+        </w:rPr>
+        <w:t>: .byte</w:t>
+      </w:r>
+      <w:proofErr w:type="gramEnd"/>
+      <w:r>
+        <w:rPr>
+          <w:rFonts w:ascii="Courier New" w:hAnsi="Courier New" w:cs="Courier New"/>
+          <w:sz w:val="24"/>
+          <w:szCs w:val="24"/>
+        </w:rPr>
+        <w:t xml:space="preserve"> 1</w:t>
+      </w:r>
+    </w:p>
+    <w:p>
+      <w:pPr>
+        <w:pStyle w:val="NoSpacing"/>
+        <w:rPr>
+          <w:rFonts w:ascii="Courier New" w:hAnsi="Courier New" w:cs="Courier New"/>
+          <w:sz w:val="24"/>
+          <w:szCs w:val="24"/>
+        </w:rPr>
+      </w:pPr>
+      <w:proofErr w:type="spellStart"/>
+      <w:r>
+        <w:rPr>
+          <w:rStyle w:val="Style1Char"/>
+        </w:rPr>
+        <w:t>finishSoundIsOn</w:t>
+      </w:r>
+      <w:proofErr w:type="spellEnd"/>
+      <w:proofErr w:type="gramStart"/>
+      <w:r>
+        <w:rPr>
+          <w:rFonts w:ascii="Courier New" w:hAnsi="Courier New" w:cs="Courier New"/>
+          <w:sz w:val="24"/>
+          <w:szCs w:val="24"/>
+        </w:rPr>
+        <w:t>: .byte</w:t>
+      </w:r>
+      <w:proofErr w:type="gramEnd"/>
+      <w:r>
+        <w:rPr>
+          <w:rFonts w:ascii="Courier New" w:hAnsi="Courier New" w:cs="Courier New"/>
+          <w:sz w:val="24"/>
+          <w:szCs w:val="24"/>
+        </w:rPr>
+        <w:t xml:space="preserve"> 1</w:t>
+      </w:r>
+    </w:p>
+    <w:p>
+      <w:pPr>
+        <w:pStyle w:val="NoSpacing"/>
+        <w:rPr>
+          <w:rFonts w:ascii="Courier New" w:hAnsi="Courier New" w:cs="Courier New"/>
+          <w:sz w:val="24"/>
+          <w:szCs w:val="24"/>
+        </w:rPr>
+      </w:pPr>
+    </w:p>
+    <w:p>
+      <w:pPr>
+        <w:rPr>
+          <w:rFonts w:ascii="Times New Roman" w:hAnsi="Times New Roman" w:cs="Times New Roman"/>
+          <w:sz w:val="24"/>
+          <w:szCs w:val="24"/>
+        </w:rPr>
+      </w:pPr>
+      <w:r>
+        <w:rPr>
+          <w:rFonts w:ascii="Times New Roman" w:hAnsi="Times New Roman" w:cs="Times New Roman"/>
+          <w:sz w:val="24"/>
+          <w:szCs w:val="24"/>
+        </w:rPr>
+        <w:t>Pseudocode:</w:t>
+      </w:r>
+    </w:p>
+    <w:p>
+      <w:pPr>
+        <w:pStyle w:val="NoSpacing"/>
+        <w:rPr>
+          <w:rFonts w:ascii="Courier New" w:hAnsi="Courier New" w:cs="Courier New"/>
+          <w:sz w:val="24"/>
+          <w:szCs w:val="24"/>
+        </w:rPr>
+      </w:pPr>
+      <w:r>
+        <w:rPr>
+          <w:rFonts w:ascii="Courier New" w:hAnsi="Courier New" w:cs="Courier New"/>
+          <w:sz w:val="24"/>
+          <w:szCs w:val="24"/>
+        </w:rPr>
+        <w:t xml:space="preserve">; if </w:t>
+      </w:r>
+      <w:proofErr w:type="spellStart"/>
+      <w:r>
+        <w:rPr>
+          <w:rFonts w:ascii="Courier New" w:hAnsi="Courier New" w:cs="Courier New"/>
+          <w:sz w:val="24"/>
+          <w:szCs w:val="24"/>
+        </w:rPr>
         <w:t>playFinishSound</w:t>
       </w:r>
       <w:proofErr w:type="spellEnd"/>
       <w:r>
-        <w:t xml:space="preserve"> specifies whether the finish sound should actually be playing or not. It will be playing if the program entered finished mode from running mode, and it will stop playing if the program entered entry mode when the open door button was pushed or when the hash key was pressed.</w:t>
-      </w:r>
-      <w:r>
-        <w:t xml:space="preserve"> The variable </w:t>
-      </w:r>
-      <w:proofErr w:type="spellStart"/>
-      <w:r>
-        <w:t>finishSoundCounter</w:t>
-      </w:r>
-      <w:proofErr w:type="spellEnd"/>
-      <w:r>
-        <w:t xml:space="preserve"> records the number of counts that has passed, and counts up to a second. When a second has passed, the </w:t>
-      </w:r>
-      <w:proofErr w:type="spellStart"/>
-      <w:r>
-        <w:t>nFinishSounds</w:t>
-      </w:r>
-      <w:proofErr w:type="spellEnd"/>
-      <w:r>
-        <w:t xml:space="preserve"> variable will increase by 1 and the </w:t>
-      </w:r>
-      <w:proofErr w:type="spellStart"/>
-      <w:r>
-        <w:t>finishSoundIsOn</w:t>
-      </w:r>
-      <w:proofErr w:type="spellEnd"/>
-      <w:r>
-        <w:t xml:space="preserve"> variable will toggle. The variable </w:t>
-      </w:r>
-      <w:proofErr w:type="spellStart"/>
-      <w:r>
-        <w:t>nFinishSounds</w:t>
-      </w:r>
-      <w:proofErr w:type="spellEnd"/>
-      <w:r>
-        <w:t xml:space="preserve"> records the number of </w:t>
-      </w:r>
-      <w:r>
-        <w:t xml:space="preserve">times that a second has passed. When this variable reaches 6, </w:t>
-      </w:r>
-      <w:proofErr w:type="spellStart"/>
-      <w:r>
+        <w:rPr>
+          <w:rFonts w:ascii="Courier New" w:hAnsi="Courier New" w:cs="Courier New"/>
+          <w:sz w:val="24"/>
+          <w:szCs w:val="24"/>
+        </w:rPr>
+        <w:t xml:space="preserve"> == 1</w:t>
+      </w:r>
+    </w:p>
+    <w:p>
+      <w:pPr>
+        <w:pStyle w:val="NoSpacing"/>
+        <w:rPr>
+          <w:rFonts w:ascii="Courier New" w:hAnsi="Courier New" w:cs="Courier New"/>
+          <w:sz w:val="24"/>
+          <w:szCs w:val="24"/>
+        </w:rPr>
+      </w:pPr>
+      <w:proofErr w:type="gramStart"/>
+      <w:r>
+        <w:rPr>
+          <w:rFonts w:ascii="Courier New" w:hAnsi="Courier New" w:cs="Courier New"/>
+          <w:sz w:val="24"/>
+          <w:szCs w:val="24"/>
+        </w:rPr>
+        <w:t xml:space="preserve">;   </w:t>
+      </w:r>
+      <w:proofErr w:type="gramEnd"/>
+      <w:r>
+        <w:rPr>
+          <w:rFonts w:ascii="Courier New" w:hAnsi="Courier New" w:cs="Courier New"/>
+          <w:sz w:val="24"/>
+          <w:szCs w:val="24"/>
+        </w:rPr>
+        <w:t xml:space="preserve"> if number of seconds passed == 6</w:t>
+      </w:r>
+    </w:p>
+    <w:p>
+      <w:pPr>
+        <w:pStyle w:val="NoSpacing"/>
+        <w:rPr>
+          <w:rFonts w:ascii="Courier New" w:hAnsi="Courier New" w:cs="Courier New"/>
+          <w:sz w:val="24"/>
+          <w:szCs w:val="24"/>
+        </w:rPr>
+      </w:pPr>
+      <w:proofErr w:type="gramStart"/>
+      <w:r>
+        <w:rPr>
+          <w:rFonts w:ascii="Courier New" w:hAnsi="Courier New" w:cs="Courier New"/>
+          <w:sz w:val="24"/>
+          <w:szCs w:val="24"/>
+        </w:rPr>
+        <w:t xml:space="preserve">;   </w:t>
+      </w:r>
+      <w:proofErr w:type="gramEnd"/>
+      <w:r>
+        <w:rPr>
+          <w:rFonts w:ascii="Courier New" w:hAnsi="Courier New" w:cs="Courier New"/>
+          <w:sz w:val="24"/>
+          <w:szCs w:val="24"/>
+        </w:rPr>
+        <w:t xml:space="preserve">      </w:t>
+      </w:r>
+      <w:proofErr w:type="spellStart"/>
+      <w:r>
+        <w:rPr>
+          <w:rFonts w:ascii="Courier New" w:hAnsi="Courier New" w:cs="Courier New"/>
+          <w:sz w:val="24"/>
+          <w:szCs w:val="24"/>
+        </w:rPr>
         <w:t>playFinishSound</w:t>
       </w:r>
       <w:proofErr w:type="spellEnd"/>
       <w:r>
-        <w:t xml:space="preserve"> is turned off. The variable </w:t>
-      </w:r>
-      <w:proofErr w:type="spellStart"/>
-      <w:r>
-        <w:t>finishSoundIsOn</w:t>
-      </w:r>
-      <w:proofErr w:type="spellEnd"/>
-      <w:r>
-        <w:t xml:space="preserve"> will specify if the sound is to be currently outputted or not.</w:t>
-      </w:r>
-    </w:p>
-    <w:p>
-      <w:proofErr w:type="spellStart"/>
-      <w:r>
-        <w:t>playFinishSound</w:t>
-      </w:r>
-      <w:proofErr w:type="spellEnd"/>
+        <w:rPr>
+          <w:rFonts w:ascii="Courier New" w:hAnsi="Courier New" w:cs="Courier New"/>
+          <w:sz w:val="24"/>
+          <w:szCs w:val="24"/>
+        </w:rPr>
+        <w:t xml:space="preserve"> = 0</w:t>
+      </w:r>
+    </w:p>
+    <w:p>
+      <w:pPr>
+        <w:pStyle w:val="NoSpacing"/>
+        <w:rPr>
+          <w:rFonts w:ascii="Courier New" w:hAnsi="Courier New" w:cs="Courier New"/>
+          <w:sz w:val="24"/>
+          <w:szCs w:val="24"/>
+        </w:rPr>
+      </w:pPr>
       <w:proofErr w:type="gramStart"/>
       <w:r>
-        <w:t>: .byte</w:t>
+        <w:rPr>
+          <w:rFonts w:ascii="Courier New" w:hAnsi="Courier New" w:cs="Courier New"/>
+          <w:sz w:val="24"/>
+          <w:szCs w:val="24"/>
+        </w:rPr>
+        <w:t xml:space="preserve">;   </w:t>
       </w:r>
       <w:proofErr w:type="gramEnd"/>
       <w:r>
-        <w:t xml:space="preserve"> 1</w:t>
-      </w:r>
-    </w:p>
-    <w:p>
-      <w:proofErr w:type="spellStart"/>
-      <w:r>
-        <w:t>finishSoundCounter</w:t>
-      </w:r>
-      <w:proofErr w:type="spellEnd"/>
-      <w:proofErr w:type="gramStart"/>
-      <w:r>
-        <w:t>: .byte</w:t>
-      </w:r>
-      <w:proofErr w:type="gramEnd"/>
-      <w:r>
-        <w:t xml:space="preserve"> 1</w:t>
-      </w:r>
-    </w:p>
-    <w:p>
-      <w:proofErr w:type="spellStart"/>
-      <w:r>
-        <w:t>nFinishSounds</w:t>
-      </w:r>
-      <w:proofErr w:type="spellEnd"/>
-      <w:proofErr w:type="gramStart"/>
-      <w:r>
-        <w:t>: .byte</w:t>
-      </w:r>
-      <w:proofErr w:type="gramEnd"/>
-      <w:r>
-        <w:t xml:space="preserve"> 1</w:t>
-      </w:r>
-    </w:p>
-    <w:p>
-      <w:proofErr w:type="spellStart"/>
-      <w:r>
-        <w:t>finishSoundIsOn</w:t>
-      </w:r>
-      <w:proofErr w:type="spellEnd"/>
-      <w:proofErr w:type="gramStart"/>
-      <w:r>
-        <w:t>: .byte</w:t>
-      </w:r>
-      <w:proofErr w:type="gramEnd"/>
-      <w:r>
-        <w:t xml:space="preserve"> 1</w:t>
-      </w:r>
-    </w:p>
-    <w:p>
-      <w:r>
-        <w:t xml:space="preserve">; if </w:t>
-      </w:r>
-      <w:proofErr w:type="spellStart"/>
-      <w:r>
-        <w:t>playFinishSound</w:t>
-      </w:r>
-      <w:proofErr w:type="spellEnd"/>
-      <w:r>
-        <w:t xml:space="preserve"> == 1</w:t>
-      </w:r>
-    </w:p>
-    <w:p>
-      <w:r>
+        <w:rPr>
+          <w:rFonts w:ascii="Courier New" w:hAnsi="Courier New" w:cs="Courier New"/>
+          <w:sz w:val="24"/>
+          <w:szCs w:val="24"/>
+        </w:rPr>
+        <w:t xml:space="preserve"> </w:t>
+      </w:r>
+      <w:r>
+        <w:rPr>
+          <w:rFonts w:ascii="Courier New" w:hAnsi="Courier New" w:cs="Courier New"/>
+          <w:sz w:val="24"/>
+          <w:szCs w:val="24"/>
+        </w:rPr>
+        <w:t>out 0</w:t>
+      </w:r>
+      <w:r>
+        <w:rPr>
+          <w:rFonts w:ascii="Courier New" w:hAnsi="Courier New" w:cs="Courier New"/>
+          <w:sz w:val="24"/>
+          <w:szCs w:val="24"/>
+        </w:rPr>
+        <w:t xml:space="preserve"> to PORTB</w:t>
+      </w:r>
+    </w:p>
+    <w:p>
+      <w:pPr>
+        <w:pStyle w:val="NoSpacing"/>
+        <w:rPr>
+          <w:rFonts w:ascii="Courier New" w:hAnsi="Courier New" w:cs="Courier New"/>
+          <w:sz w:val="24"/>
+          <w:szCs w:val="24"/>
+        </w:rPr>
+      </w:pPr>
+      <w:r>
+        <w:rPr>
+          <w:rFonts w:ascii="Courier New" w:hAnsi="Courier New" w:cs="Courier New"/>
+          <w:sz w:val="24"/>
+          <w:szCs w:val="24"/>
+        </w:rPr>
         <w:t xml:space="preserve">; </w:t>
       </w:r>
       <w:r>
+        <w:rPr>
+          <w:rFonts w:ascii="Courier New" w:hAnsi="Courier New" w:cs="Courier New"/>
+          <w:sz w:val="24"/>
+          <w:szCs w:val="24"/>
+        </w:rPr>
         <w:tab/>
         <w:t>if on</w:t>
       </w:r>
     </w:p>
     <w:p>
-      <w:r>
+      <w:pPr>
+        <w:pStyle w:val="NoSpacing"/>
+        <w:rPr>
+          <w:rFonts w:ascii="Courier New" w:hAnsi="Courier New" w:cs="Courier New"/>
+          <w:sz w:val="24"/>
+          <w:szCs w:val="24"/>
+        </w:rPr>
+      </w:pPr>
+      <w:proofErr w:type="gramStart"/>
+      <w:r>
+        <w:rPr>
+          <w:rFonts w:ascii="Courier New" w:hAnsi="Courier New" w:cs="Courier New"/>
+          <w:sz w:val="24"/>
+          <w:szCs w:val="24"/>
+        </w:rPr>
+        <w:t xml:space="preserve">;   </w:t>
+      </w:r>
+      <w:proofErr w:type="gramEnd"/>
+      <w:r>
+        <w:rPr>
+          <w:rFonts w:ascii="Courier New" w:hAnsi="Courier New" w:cs="Courier New"/>
+          <w:sz w:val="24"/>
+          <w:szCs w:val="24"/>
+        </w:rPr>
+        <w:t xml:space="preserve">      delay</w:t>
+      </w:r>
+    </w:p>
+    <w:p>
+      <w:pPr>
+        <w:pStyle w:val="NoSpacing"/>
+        <w:rPr>
+          <w:rFonts w:ascii="Courier New" w:hAnsi="Courier New" w:cs="Courier New"/>
+          <w:sz w:val="24"/>
+          <w:szCs w:val="24"/>
+        </w:rPr>
+      </w:pPr>
+      <w:proofErr w:type="gramStart"/>
+      <w:r>
+        <w:rPr>
+          <w:rFonts w:ascii="Courier New" w:hAnsi="Courier New" w:cs="Courier New"/>
+          <w:sz w:val="24"/>
+          <w:szCs w:val="24"/>
+        </w:rPr>
+        <w:t xml:space="preserve">;   </w:t>
+      </w:r>
+      <w:proofErr w:type="gramEnd"/>
+      <w:r>
+        <w:rPr>
+          <w:rFonts w:ascii="Courier New" w:hAnsi="Courier New" w:cs="Courier New"/>
+          <w:sz w:val="24"/>
+          <w:szCs w:val="24"/>
+        </w:rPr>
+        <w:t xml:space="preserve">      out 0xFF to PORTB</w:t>
+      </w:r>
+    </w:p>
+    <w:p>
+      <w:pPr>
+        <w:pStyle w:val="NoSpacing"/>
+        <w:rPr>
+          <w:rFonts w:ascii="Courier New" w:hAnsi="Courier New" w:cs="Courier New"/>
+          <w:sz w:val="24"/>
+          <w:szCs w:val="24"/>
+        </w:rPr>
+      </w:pPr>
+      <w:r>
+        <w:rPr>
+          <w:rFonts w:ascii="Courier New" w:hAnsi="Courier New" w:cs="Courier New"/>
+          <w:sz w:val="24"/>
+          <w:szCs w:val="24"/>
+        </w:rPr>
         <w:t xml:space="preserve">; </w:t>
       </w:r>
       <w:r>
-        <w:tab/>
-      </w:r>
-      <w:r>
-        <w:tab/>
-        <w:t>out 0, 1</w:t>
-      </w:r>
-    </w:p>
-    <w:p>
-      <w:r>
-        <w:t xml:space="preserve">; </w:t>
-      </w:r>
-      <w:r>
-        <w:tab/>
-        <w:t>if off</w:t>
-      </w:r>
-    </w:p>
-    <w:p>
-      <w:r>
-        <w:t xml:space="preserve">; </w:t>
-      </w:r>
-      <w:r>
-        <w:tab/>
-      </w:r>
-      <w:r>
-        <w:tab/>
-        <w:t>out 0</w:t>
-      </w:r>
-    </w:p>
-    <w:p>
-      <w:r>
-        <w:t xml:space="preserve">; </w:t>
-      </w:r>
-      <w:r>
+        <w:rPr>
+          <w:rFonts w:ascii="Courier New" w:hAnsi="Courier New" w:cs="Courier New"/>
+          <w:sz w:val="24"/>
+          <w:szCs w:val="24"/>
+        </w:rPr>
         <w:tab/>
         <w:t>if 1 sec has passed</w:t>
       </w:r>
     </w:p>
     <w:p>
-      <w:r>
+      <w:pPr>
+        <w:pStyle w:val="NoSpacing"/>
+        <w:rPr>
+          <w:rFonts w:ascii="Courier New" w:hAnsi="Courier New" w:cs="Courier New"/>
+          <w:sz w:val="24"/>
+          <w:szCs w:val="24"/>
+        </w:rPr>
+      </w:pPr>
+      <w:r>
+        <w:rPr>
+          <w:rFonts w:ascii="Courier New" w:hAnsi="Courier New" w:cs="Courier New"/>
+          <w:sz w:val="24"/>
+          <w:szCs w:val="24"/>
+        </w:rPr>
         <w:t xml:space="preserve">; </w:t>
       </w:r>
       <w:r>
+        <w:rPr>
+          <w:rFonts w:ascii="Courier New" w:hAnsi="Courier New" w:cs="Courier New"/>
+          <w:sz w:val="24"/>
+          <w:szCs w:val="24"/>
+        </w:rPr>
         <w:tab/>
       </w:r>
       <w:r>
+        <w:rPr>
+          <w:rFonts w:ascii="Courier New" w:hAnsi="Courier New" w:cs="Courier New"/>
+          <w:sz w:val="24"/>
+          <w:szCs w:val="24"/>
+        </w:rPr>
         <w:tab/>
         <w:t>clear counter</w:t>
       </w:r>
     </w:p>
     <w:p>
-      <w:r>
+      <w:pPr>
+        <w:pStyle w:val="NoSpacing"/>
+        <w:rPr>
+          <w:rFonts w:ascii="Courier New" w:hAnsi="Courier New" w:cs="Courier New"/>
+          <w:sz w:val="24"/>
+          <w:szCs w:val="24"/>
+        </w:rPr>
+      </w:pPr>
+      <w:r>
+        <w:rPr>
+          <w:rFonts w:ascii="Courier New" w:hAnsi="Courier New" w:cs="Courier New"/>
+          <w:sz w:val="24"/>
+          <w:szCs w:val="24"/>
+        </w:rPr>
         <w:t xml:space="preserve">; </w:t>
       </w:r>
       <w:r>
+        <w:rPr>
+          <w:rFonts w:ascii="Courier New" w:hAnsi="Courier New" w:cs="Courier New"/>
+          <w:sz w:val="24"/>
+          <w:szCs w:val="24"/>
+        </w:rPr>
         <w:tab/>
       </w:r>
       <w:r>
+        <w:rPr>
+          <w:rFonts w:ascii="Courier New" w:hAnsi="Courier New" w:cs="Courier New"/>
+          <w:sz w:val="24"/>
+          <w:szCs w:val="24"/>
+        </w:rPr>
         <w:tab/>
       </w:r>
       <w:proofErr w:type="spellStart"/>
       <w:r>
+        <w:rPr>
+          <w:rFonts w:ascii="Courier New" w:hAnsi="Courier New" w:cs="Courier New"/>
+          <w:sz w:val="24"/>
+          <w:szCs w:val="24"/>
+        </w:rPr>
         <w:t>inc</w:t>
       </w:r>
       <w:proofErr w:type="spellEnd"/>
       <w:r>
+        <w:rPr>
+          <w:rFonts w:ascii="Courier New" w:hAnsi="Courier New" w:cs="Courier New"/>
+          <w:sz w:val="24"/>
+          <w:szCs w:val="24"/>
+        </w:rPr>
         <w:t xml:space="preserve"> number of seconds passed</w:t>
       </w:r>
     </w:p>
     <w:p>
-      <w:r>
+      <w:pPr>
+        <w:pStyle w:val="NoSpacing"/>
+        <w:rPr>
+          <w:rFonts w:ascii="Courier New" w:hAnsi="Courier New" w:cs="Courier New"/>
+          <w:sz w:val="24"/>
+          <w:szCs w:val="24"/>
+        </w:rPr>
+      </w:pPr>
+      <w:r>
+        <w:rPr>
+          <w:rFonts w:ascii="Courier New" w:hAnsi="Courier New" w:cs="Courier New"/>
+          <w:sz w:val="24"/>
+          <w:szCs w:val="24"/>
+        </w:rPr>
         <w:t xml:space="preserve">; </w:t>
       </w:r>
       <w:r>
+        <w:rPr>
+          <w:rFonts w:ascii="Courier New" w:hAnsi="Courier New" w:cs="Courier New"/>
+          <w:sz w:val="24"/>
+          <w:szCs w:val="24"/>
+        </w:rPr>
         <w:tab/>
       </w:r>
       <w:r>
+        <w:rPr>
+          <w:rFonts w:ascii="Courier New" w:hAnsi="Courier New" w:cs="Courier New"/>
+          <w:sz w:val="24"/>
+          <w:szCs w:val="24"/>
+        </w:rPr>
         <w:tab/>
         <w:t>toggle on/off</w:t>
       </w:r>
     </w:p>
     <w:p>
       <w:pPr>
-        <w:rPr>
-          <w:b/>
-        </w:rPr>
-      </w:pPr>
-      <w:r>
-        <w:rPr>
-          <w:b/>
-        </w:rPr>
+        <w:pStyle w:val="NoSpacing"/>
+        <w:rPr>
+          <w:rFonts w:ascii="Courier New" w:hAnsi="Courier New" w:cs="Courier New"/>
+          <w:sz w:val="24"/>
+          <w:szCs w:val="24"/>
+        </w:rPr>
+      </w:pPr>
+    </w:p>
+    <w:p>
+      <w:pPr>
+        <w:pStyle w:val="Heading2"/>
+      </w:pPr>
+      <w:r>
         <w:t>Key Sounds</w:t>
       </w:r>
     </w:p>
     <w:p>
-      <w:r>
+      <w:pPr>
+        <w:spacing w:line="360" w:lineRule="auto"/>
+        <w:rPr>
+          <w:rFonts w:ascii="Times New Roman" w:hAnsi="Times New Roman" w:cs="Times New Roman"/>
+          <w:sz w:val="24"/>
+          <w:szCs w:val="24"/>
+        </w:rPr>
+      </w:pPr>
+      <w:r>
+        <w:rPr>
+          <w:rFonts w:ascii="Times New Roman" w:hAnsi="Times New Roman" w:cs="Times New Roman"/>
+          <w:sz w:val="24"/>
+          <w:szCs w:val="24"/>
+        </w:rPr>
         <w:t xml:space="preserve">The key sounds are triggered by a key press on the keypad. When this occurs, the variable </w:t>
       </w:r>
       <w:proofErr w:type="spellStart"/>
       <w:r>
+        <w:rPr>
+          <w:rStyle w:val="Style1Char"/>
+        </w:rPr>
         <w:t>keyPressed</w:t>
       </w:r>
       <w:proofErr w:type="spellEnd"/>
       <w:r>
+        <w:rPr>
+          <w:rFonts w:ascii="Times New Roman" w:hAnsi="Times New Roman" w:cs="Times New Roman"/>
+          <w:sz w:val="24"/>
+          <w:szCs w:val="24"/>
+        </w:rPr>
         <w:t xml:space="preserve"> is set to 1 and the </w:t>
       </w:r>
       <w:proofErr w:type="spellStart"/>
       <w:r>
+        <w:rPr>
+          <w:rStyle w:val="Style1Char"/>
+        </w:rPr>
         <w:t>beepCounter</w:t>
       </w:r>
       <w:proofErr w:type="spellEnd"/>
       <w:r>
+        <w:rPr>
+          <w:rFonts w:ascii="Times New Roman" w:hAnsi="Times New Roman" w:cs="Times New Roman"/>
+          <w:sz w:val="24"/>
+          <w:szCs w:val="24"/>
+        </w:rPr>
         <w:t xml:space="preserve"> will be reset to 0. The timer will detect this as an indication to start playing sound, and the </w:t>
       </w:r>
       <w:proofErr w:type="spellStart"/>
       <w:r>
+        <w:rPr>
+          <w:rStyle w:val="Style1Char"/>
+        </w:rPr>
         <w:t>beepCounter</w:t>
       </w:r>
       <w:proofErr w:type="spellEnd"/>
       <w:r>
-        <w:t xml:space="preserve"> will start counting up for 250ms. When 250ms has passed, </w:t>
-      </w:r>
-      <w:proofErr w:type="spellStart"/>
-      <w:r>
+        <w:rPr>
+          <w:rFonts w:ascii="Times New Roman" w:hAnsi="Times New Roman" w:cs="Times New Roman"/>
+          <w:sz w:val="24"/>
+          <w:szCs w:val="24"/>
+        </w:rPr>
+        <w:t xml:space="preserve"> will start counting up for 250ms. </w:t>
+      </w:r>
+      <w:r>
+        <w:rPr>
+          <w:rFonts w:ascii="Times New Roman" w:hAnsi="Times New Roman" w:cs="Times New Roman"/>
+          <w:sz w:val="24"/>
+          <w:szCs w:val="24"/>
+        </w:rPr>
+        <w:lastRenderedPageBreak/>
+        <w:t xml:space="preserve">When 250ms has passed, </w:t>
+      </w:r>
+      <w:proofErr w:type="spellStart"/>
+      <w:r>
+        <w:rPr>
+          <w:rStyle w:val="Style1Char"/>
+        </w:rPr>
         <w:t>keyPressed</w:t>
       </w:r>
       <w:proofErr w:type="spellEnd"/>
       <w:r>
+        <w:rPr>
+          <w:rFonts w:ascii="Times New Roman" w:hAnsi="Times New Roman" w:cs="Times New Roman"/>
+          <w:sz w:val="24"/>
+          <w:szCs w:val="24"/>
+        </w:rPr>
         <w:t xml:space="preserve"> will be set to 0, and therefore the sound will stop playing.</w:t>
+      </w:r>
+    </w:p>
+    <w:p>
+      <w:pPr>
+        <w:spacing w:line="360" w:lineRule="auto"/>
+        <w:rPr>
+          <w:rFonts w:ascii="Times New Roman" w:hAnsi="Times New Roman" w:cs="Times New Roman"/>
+          <w:sz w:val="24"/>
+          <w:szCs w:val="24"/>
+        </w:rPr>
+      </w:pPr>
+      <w:r>
+        <w:rPr>
+          <w:rFonts w:ascii="Times New Roman" w:hAnsi="Times New Roman" w:cs="Times New Roman"/>
+          <w:sz w:val="24"/>
+          <w:szCs w:val="24"/>
+        </w:rPr>
+        <w:t>Pseudocode:</w:t>
       </w:r>
       <w:bookmarkStart w:id="0" w:name="_GoBack"/>
       <w:bookmarkEnd w:id="0"/>
     </w:p>
     <w:p>
-      <w:r>
+      <w:pPr>
+        <w:pStyle w:val="NoSpacing"/>
+        <w:rPr>
+          <w:rFonts w:ascii="Courier New" w:hAnsi="Courier New" w:cs="Courier New"/>
+          <w:sz w:val="24"/>
+          <w:szCs w:val="24"/>
+        </w:rPr>
+      </w:pPr>
+      <w:r>
+        <w:rPr>
+          <w:rFonts w:ascii="Courier New" w:hAnsi="Courier New" w:cs="Courier New"/>
+          <w:sz w:val="24"/>
+          <w:szCs w:val="24"/>
+        </w:rPr>
         <w:t xml:space="preserve">; if </w:t>
       </w:r>
       <w:proofErr w:type="spellStart"/>
       <w:r>
+        <w:rPr>
+          <w:rFonts w:ascii="Courier New" w:hAnsi="Courier New" w:cs="Courier New"/>
+          <w:sz w:val="24"/>
+          <w:szCs w:val="24"/>
+        </w:rPr>
         <w:t>keyPressed</w:t>
       </w:r>
       <w:proofErr w:type="spellEnd"/>
       <w:r>
+        <w:rPr>
+          <w:rFonts w:ascii="Courier New" w:hAnsi="Courier New" w:cs="Courier New"/>
+          <w:sz w:val="24"/>
+          <w:szCs w:val="24"/>
+        </w:rPr>
+        <w:t xml:space="preserve"> == 1</w:t>
+      </w:r>
+    </w:p>
+    <w:p>
+      <w:pPr>
+        <w:pStyle w:val="NoSpacing"/>
+        <w:rPr>
+          <w:rFonts w:ascii="Courier New" w:hAnsi="Courier New" w:cs="Courier New"/>
+          <w:sz w:val="24"/>
+          <w:szCs w:val="24"/>
+        </w:rPr>
+      </w:pPr>
+      <w:r>
+        <w:rPr>
+          <w:rFonts w:ascii="Courier New" w:hAnsi="Courier New" w:cs="Courier New"/>
+          <w:sz w:val="24"/>
+          <w:szCs w:val="24"/>
+        </w:rPr>
+        <w:t>;</w:t>
+      </w:r>
+      <w:r>
+        <w:rPr>
+          <w:rFonts w:ascii="Courier New" w:hAnsi="Courier New" w:cs="Courier New"/>
+          <w:sz w:val="24"/>
+          <w:szCs w:val="24"/>
+        </w:rPr>
         <w:t xml:space="preserve"> </w:t>
       </w:r>
       <w:r>
-        <w:t>== 1</w:t>
-      </w:r>
-    </w:p>
-    <w:p>
-      <w:r>
-        <w:t xml:space="preserve"> ; </w:t>
-      </w:r>
-      <w:r>
+        <w:rPr>
+          <w:rFonts w:ascii="Courier New" w:hAnsi="Courier New" w:cs="Courier New"/>
+          <w:sz w:val="24"/>
+          <w:szCs w:val="24"/>
+        </w:rPr>
         <w:tab/>
         <w:t>play sound</w:t>
       </w:r>
     </w:p>
     <w:p>
-      <w:r>
-        <w:lastRenderedPageBreak/>
-        <w:t xml:space="preserve"> ; </w:t>
-      </w:r>
-      <w:r>
+      <w:pPr>
+        <w:pStyle w:val="NoSpacing"/>
+        <w:rPr>
+          <w:rFonts w:ascii="Courier New" w:hAnsi="Courier New" w:cs="Courier New"/>
+          <w:sz w:val="24"/>
+          <w:szCs w:val="24"/>
+        </w:rPr>
+      </w:pPr>
+      <w:r>
+        <w:rPr>
+          <w:rFonts w:ascii="Courier New" w:hAnsi="Courier New" w:cs="Courier New"/>
+          <w:sz w:val="24"/>
+          <w:szCs w:val="24"/>
+        </w:rPr>
+        <w:t xml:space="preserve">; </w:t>
+      </w:r>
+      <w:r>
+        <w:rPr>
+          <w:rFonts w:ascii="Courier New" w:hAnsi="Courier New" w:cs="Courier New"/>
+          <w:sz w:val="24"/>
+          <w:szCs w:val="24"/>
+        </w:rPr>
         <w:tab/>
       </w:r>
       <w:r>
+        <w:rPr>
+          <w:rFonts w:ascii="Courier New" w:hAnsi="Courier New" w:cs="Courier New"/>
+          <w:sz w:val="24"/>
+          <w:szCs w:val="24"/>
+        </w:rPr>
         <w:tab/>
         <w:t>when 250ms is up</w:t>
       </w:r>
     </w:p>
     <w:p>
-      <w:r>
-        <w:t xml:space="preserve"> ; </w:t>
-      </w:r>
-      <w:r>
+      <w:pPr>
+        <w:pStyle w:val="NoSpacing"/>
+        <w:rPr>
+          <w:rFonts w:ascii="Courier New" w:hAnsi="Courier New" w:cs="Courier New"/>
+          <w:sz w:val="24"/>
+          <w:szCs w:val="24"/>
+        </w:rPr>
+      </w:pPr>
+      <w:r>
+        <w:rPr>
+          <w:rFonts w:ascii="Courier New" w:hAnsi="Courier New" w:cs="Courier New"/>
+          <w:sz w:val="24"/>
+          <w:szCs w:val="24"/>
+        </w:rPr>
+        <w:t xml:space="preserve">; </w:t>
+      </w:r>
+      <w:r>
+        <w:rPr>
+          <w:rFonts w:ascii="Courier New" w:hAnsi="Courier New" w:cs="Courier New"/>
+          <w:sz w:val="24"/>
+          <w:szCs w:val="24"/>
+        </w:rPr>
         <w:tab/>
       </w:r>
       <w:r>
+        <w:rPr>
+          <w:rFonts w:ascii="Courier New" w:hAnsi="Courier New" w:cs="Courier New"/>
+          <w:sz w:val="24"/>
+          <w:szCs w:val="24"/>
+        </w:rPr>
         <w:tab/>
       </w:r>
       <w:r>
+        <w:rPr>
+          <w:rFonts w:ascii="Courier New" w:hAnsi="Courier New" w:cs="Courier New"/>
+          <w:sz w:val="24"/>
+          <w:szCs w:val="24"/>
+        </w:rPr>
         <w:tab/>
       </w:r>
       <w:proofErr w:type="spellStart"/>
       <w:r>
+        <w:rPr>
+          <w:rFonts w:ascii="Courier New" w:hAnsi="Courier New" w:cs="Courier New"/>
+          <w:sz w:val="24"/>
+          <w:szCs w:val="24"/>
+        </w:rPr>
         <w:t>keyPressed</w:t>
       </w:r>
       <w:proofErr w:type="spellEnd"/>
       <w:r>
-        <w:t xml:space="preserve"> </w:t>
-      </w:r>
-      <w:r>
-        <w:t>= 0</w:t>
+        <w:rPr>
+          <w:rFonts w:ascii="Courier New" w:hAnsi="Courier New" w:cs="Courier New"/>
+          <w:sz w:val="24"/>
+          <w:szCs w:val="24"/>
+        </w:rPr>
+        <w:t xml:space="preserve"> = 0</w:t>
       </w:r>
     </w:p>
     <w:sectPr>
@@ -510,6 +1175,7 @@
     <w:lsdException w:name="HTML Sample" w:semiHidden="1" w:unhideWhenUsed="1"/>
     <w:lsdException w:name="HTML Typewriter" w:semiHidden="1" w:unhideWhenUsed="1"/>
     <w:lsdException w:name="HTML Variable" w:semiHidden="1" w:unhideWhenUsed="1"/>
+    <w:lsdException w:name="Normal Table" w:semiHidden="1" w:unhideWhenUsed="1"/>
     <w:lsdException w:name="annotation subject" w:semiHidden="1" w:unhideWhenUsed="1"/>
     <w:lsdException w:name="No List" w:semiHidden="1" w:unhideWhenUsed="1"/>
     <w:lsdException w:name="Outline List 1" w:semiHidden="1" w:unhideWhenUsed="1"/>
@@ -556,8 +1222,10 @@
     <w:lsdException w:name="Table Subtle 2" w:semiHidden="1" w:unhideWhenUsed="1"/>
     <w:lsdException w:name="Table Web 1" w:semiHidden="1" w:unhideWhenUsed="1"/>
     <w:lsdException w:name="Table Web 2" w:semiHidden="1" w:unhideWhenUsed="1"/>
+    <w:lsdException w:name="Table Web 3" w:semiHidden="1" w:unhideWhenUsed="1"/>
     <w:lsdException w:name="Balloon Text" w:semiHidden="1" w:unhideWhenUsed="1"/>
     <w:lsdException w:name="Table Grid" w:uiPriority="39"/>
+    <w:lsdException w:name="Table Theme" w:semiHidden="1" w:unhideWhenUsed="1"/>
     <w:lsdException w:name="Placeholder Text" w:semiHidden="1"/>
     <w:lsdException w:name="No Spacing" w:uiPriority="1" w:qFormat="1"/>
     <w:lsdException w:name="Light Shading" w:uiPriority="60"/>
@@ -779,6 +1447,28 @@
     <w:name w:val="Normal"/>
     <w:qFormat/>
   </w:style>
+  <w:style w:type="paragraph" w:styleId="Heading2">
+    <w:name w:val="heading 2"/>
+    <w:basedOn w:val="Normal"/>
+    <w:next w:val="Normal"/>
+    <w:link w:val="Heading2Char"/>
+    <w:uiPriority w:val="9"/>
+    <w:unhideWhenUsed/>
+    <w:qFormat/>
+    <w:rsid w:val="003E6BBA"/>
+    <w:pPr>
+      <w:keepNext/>
+      <w:keepLines/>
+      <w:spacing w:before="40" w:after="0"/>
+      <w:outlineLvl w:val="1"/>
+    </w:pPr>
+    <w:rPr>
+      <w:rFonts w:asciiTheme="majorHAnsi" w:eastAsiaTheme="majorEastAsia" w:hAnsiTheme="majorHAnsi" w:cstheme="majorBidi"/>
+      <w:color w:val="2E74B5" w:themeColor="accent1" w:themeShade="BF"/>
+      <w:sz w:val="26"/>
+      <w:szCs w:val="26"/>
+    </w:rPr>
+  </w:style>
   <w:style w:type="character" w:default="1" w:styleId="DefaultParagraphFont">
     <w:name w:val="Default Paragraph Font"/>
     <w:uiPriority w:val="1"/>
@@ -805,6 +1495,54 @@
     <w:uiPriority w:val="99"/>
     <w:semiHidden/>
     <w:unhideWhenUsed/>
+  </w:style>
+  <w:style w:type="character" w:customStyle="1" w:styleId="Heading2Char">
+    <w:name w:val="Heading 2 Char"/>
+    <w:basedOn w:val="DefaultParagraphFont"/>
+    <w:link w:val="Heading2"/>
+    <w:uiPriority w:val="9"/>
+    <w:rsid w:val="003E6BBA"/>
+    <w:rPr>
+      <w:rFonts w:asciiTheme="majorHAnsi" w:eastAsiaTheme="majorEastAsia" w:hAnsiTheme="majorHAnsi" w:cstheme="majorBidi"/>
+      <w:color w:val="2E74B5" w:themeColor="accent1" w:themeShade="BF"/>
+      <w:sz w:val="26"/>
+      <w:szCs w:val="26"/>
+    </w:rPr>
+  </w:style>
+  <w:style w:type="paragraph" w:customStyle="1" w:styleId="Style1">
+    <w:name w:val="Style1"/>
+    <w:basedOn w:val="Normal"/>
+    <w:link w:val="Style1Char"/>
+    <w:qFormat/>
+    <w:rsid w:val="003E6BBA"/>
+    <w:pPr>
+      <w:spacing w:line="360" w:lineRule="auto"/>
+    </w:pPr>
+    <w:rPr>
+      <w:rFonts w:ascii="Courier New" w:hAnsi="Courier New" w:cs="Courier New"/>
+      <w:sz w:val="24"/>
+      <w:szCs w:val="24"/>
+    </w:rPr>
+  </w:style>
+  <w:style w:type="paragraph" w:styleId="NoSpacing">
+    <w:name w:val="No Spacing"/>
+    <w:uiPriority w:val="1"/>
+    <w:qFormat/>
+    <w:rsid w:val="003E6BBA"/>
+    <w:pPr>
+      <w:spacing w:after="0" w:line="240" w:lineRule="auto"/>
+    </w:pPr>
+  </w:style>
+  <w:style w:type="character" w:customStyle="1" w:styleId="Style1Char">
+    <w:name w:val="Style1 Char"/>
+    <w:basedOn w:val="DefaultParagraphFont"/>
+    <w:link w:val="Style1"/>
+    <w:rsid w:val="003E6BBA"/>
+    <w:rPr>
+      <w:rFonts w:ascii="Courier New" w:hAnsi="Courier New" w:cs="Courier New"/>
+      <w:sz w:val="24"/>
+      <w:szCs w:val="24"/>
+    </w:rPr>
   </w:style>
 </w:styles>
 </file>
@@ -1068,4 +1806,16 @@
     </a:ext>
   </a:extLst>
 </a:theme>
+</file>
+
+<file path=customXml/item1.xml><?xml version="1.0" encoding="utf-8"?>
+<b:Sources xmlns:b="http://schemas.openxmlformats.org/officeDocument/2006/bibliography" xmlns="http://schemas.openxmlformats.org/officeDocument/2006/bibliography" SelectedStyle="\APASixthEditionOfficeOnline.xsl" StyleName="APA" Version="6"/>
+</file>
+
+<file path=customXml/itemProps1.xml><?xml version="1.0" encoding="utf-8"?>
+<ds:datastoreItem xmlns:ds="http://schemas.openxmlformats.org/officeDocument/2006/customXml" ds:itemID="{098CE082-5673-4D2A-AD70-40299543CB2B}">
+  <ds:schemaRefs>
+    <ds:schemaRef ds:uri="http://schemas.openxmlformats.org/officeDocument/2006/bibliography"/>
+  </ds:schemaRefs>
+</ds:datastoreItem>
 </file>
</xml_diff>